<commit_message>
update module, add form pengemudi
</commit_message>
<xml_diff>
--- a/apps/backend/src/assets/template/template-berita-acara-peminjaman.docx
+++ b/apps/backend/src/assets/template/template-berita-acara-peminjaman.docx
@@ -169,37 +169,7 @@
                                       <w:sz w:val="22"/>
                                       <w:szCs w:val="22"/>
                                     </w:rPr>
-                                    <w:t xml:space="preserve">Jalan </w:t>
-                                  </w:r>
-                                  <w:proofErr w:type="spellStart"/>
-                                  <w:r>
-                                    <w:rPr>
-                                      <w:rFonts w:ascii="Arial" w:hAnsi="Arial" w:cs="Arial"/>
-                                      <w:b/>
-                                      <w:sz w:val="22"/>
-                                      <w:szCs w:val="22"/>
-                                    </w:rPr>
-                                    <w:t>Surapati</w:t>
-                                  </w:r>
-                                  <w:proofErr w:type="spellEnd"/>
-                                  <w:r>
-                                    <w:rPr>
-                                      <w:rFonts w:ascii="Arial" w:hAnsi="Arial" w:cs="Arial"/>
-                                      <w:b/>
-                                      <w:sz w:val="22"/>
-                                      <w:szCs w:val="22"/>
-                                    </w:rPr>
-                                    <w:t xml:space="preserve"> No. </w:t>
-                                  </w:r>
-                                  <w:proofErr w:type="gramStart"/>
-                                  <w:r>
-                                    <w:rPr>
-                                      <w:rFonts w:ascii="Arial" w:hAnsi="Arial" w:cs="Arial"/>
-                                      <w:b/>
-                                      <w:sz w:val="22"/>
-                                      <w:szCs w:val="22"/>
-                                    </w:rPr>
-                                    <w:t xml:space="preserve">67 </w:t>
+                                    <w:t xml:space="preserve">Jalan Surapati No. 67 </w:t>
                                   </w:r>
                                   <w:r>
                                     <w:rPr>
@@ -208,17 +178,7 @@
                                       <w:sz w:val="22"/>
                                       <w:szCs w:val="22"/>
                                     </w:rPr>
-                                    <w:t xml:space="preserve"> Telp</w:t>
-                                  </w:r>
-                                  <w:proofErr w:type="gramEnd"/>
-                                  <w:r>
-                                    <w:rPr>
-                                      <w:rFonts w:ascii="Arial" w:hAnsi="Arial" w:cs="Arial"/>
-                                      <w:b/>
-                                      <w:sz w:val="22"/>
-                                      <w:szCs w:val="22"/>
-                                    </w:rPr>
-                                    <w:t>.</w:t>
+                                    <w:t xml:space="preserve"> Telp.</w:t>
                                   </w:r>
                                   <w:r>
                                     <w:rPr>
@@ -246,27 +206,7 @@
                                       <w:sz w:val="22"/>
                                       <w:szCs w:val="22"/>
                                     </w:rPr>
-                                    <w:t xml:space="preserve">Fax. (022) – 2509066 </w:t>
-                                  </w:r>
-                                  <w:proofErr w:type="gramStart"/>
-                                  <w:r>
-                                    <w:rPr>
-                                      <w:rFonts w:ascii="Arial Narrow" w:hAnsi="Arial Narrow" w:cs="Arial"/>
-                                      <w:b/>
-                                      <w:sz w:val="22"/>
-                                      <w:szCs w:val="22"/>
-                                    </w:rPr>
-                                    <w:t>Website :</w:t>
-                                  </w:r>
-                                  <w:proofErr w:type="gramEnd"/>
-                                  <w:r>
-                                    <w:rPr>
-                                      <w:rFonts w:ascii="Arial Narrow" w:hAnsi="Arial Narrow" w:cs="Arial"/>
-                                      <w:b/>
-                                      <w:sz w:val="22"/>
-                                      <w:szCs w:val="22"/>
-                                    </w:rPr>
-                                    <w:t xml:space="preserve"> www.disbun.jabarprov.go.id  e-mail : </w:t>
+                                    <w:t xml:space="preserve">Fax. (022) – 2509066 Website : www.disbun.jabarprov.go.id  e-mail : </w:t>
                                   </w:r>
                                   <w:r>
                                     <w:rPr>
@@ -410,27 +350,7 @@
                                 <w:sz w:val="22"/>
                                 <w:szCs w:val="22"/>
                               </w:rPr>
-                              <w:t xml:space="preserve">Jalan </w:t>
-                            </w:r>
-                            <w:proofErr w:type="spellStart"/>
-                            <w:r>
-                              <w:rPr>
-                                <w:rFonts w:ascii="Arial" w:hAnsi="Arial" w:cs="Arial"/>
-                                <w:b/>
-                                <w:sz w:val="22"/>
-                                <w:szCs w:val="22"/>
-                              </w:rPr>
-                              <w:t>Surapati</w:t>
-                            </w:r>
-                            <w:proofErr w:type="spellEnd"/>
-                            <w:r>
-                              <w:rPr>
-                                <w:rFonts w:ascii="Arial" w:hAnsi="Arial" w:cs="Arial"/>
-                                <w:b/>
-                                <w:sz w:val="22"/>
-                                <w:szCs w:val="22"/>
-                              </w:rPr>
-                              <w:t xml:space="preserve"> No. 67 </w:t>
+                              <w:t xml:space="preserve">Jalan Surapati No. 67 </w:t>
                             </w:r>
                             <w:r>
                               <w:rPr>
@@ -610,6 +530,160 @@
                 <w:u w:val="single"/>
               </w:rPr>
             </w:pPr>
+          </w:p>
+        </w:tc>
+      </w:tr>
+    </w:tbl>
+    <w:p>
+      <w:pPr>
+        <w:jc w:val="center"/>
+        <w:rPr>
+          <w:b/>
+          <w:bCs/>
+          <w:sz w:val="28"/>
+          <w:szCs w:val="28"/>
+        </w:rPr>
+      </w:pPr>
+      <w:r>
+        <w:rPr>
+          <w:b/>
+          <w:bCs/>
+          <w:sz w:val="28"/>
+          <w:szCs w:val="28"/>
+        </w:rPr>
+        <w:t>BERITA ACARA PEMINJAMAN BARANG</w:t>
+      </w:r>
+    </w:p>
+    <w:p>
+      <w:pPr>
+        <w:jc w:val="center"/>
+      </w:pPr>
+    </w:p>
+    <w:p>
+      <w:pPr>
+        <w:jc w:val="center"/>
+      </w:pPr>
+    </w:p>
+    <w:p>
+      <w:pPr>
+        <w:jc w:val="center"/>
+      </w:pPr>
+    </w:p>
+    <w:tbl>
+      <w:tblPr>
+        <w:tblStyle w:val="TableGrid"/>
+        <w:tblW w:w="0" w:type="auto"/>
+        <w:tblBorders>
+          <w:top w:val="none" w:sz="0" w:space="0" w:color="auto"/>
+          <w:left w:val="none" w:sz="0" w:space="0" w:color="auto"/>
+          <w:bottom w:val="none" w:sz="0" w:space="0" w:color="auto"/>
+          <w:right w:val="none" w:sz="0" w:space="0" w:color="auto"/>
+          <w:insideH w:val="none" w:sz="0" w:space="0" w:color="auto"/>
+          <w:insideV w:val="none" w:sz="0" w:space="0" w:color="auto"/>
+        </w:tblBorders>
+        <w:tblLook w:val="04A0" w:firstRow="1" w:lastRow="0" w:firstColumn="1" w:lastColumn="0" w:noHBand="0" w:noVBand="1"/>
+      </w:tblPr>
+      <w:tblGrid>
+        <w:gridCol w:w="4982"/>
+        <w:gridCol w:w="4982"/>
+      </w:tblGrid>
+      <w:tr>
+        <w:tc>
+          <w:tcPr>
+            <w:tcW w:w="4982" w:type="dxa"/>
+          </w:tcPr>
+          <w:p>
+            <w:pPr>
+              <w:jc w:val="center"/>
+            </w:pPr>
+            <w:r>
+              <w:t>Pengelola Barang</w:t>
+            </w:r>
+          </w:p>
+          <w:p>
+            <w:pPr>
+              <w:jc w:val="center"/>
+            </w:pPr>
+          </w:p>
+          <w:p>
+            <w:pPr>
+              <w:jc w:val="center"/>
+            </w:pPr>
+          </w:p>
+          <w:p>
+            <w:pPr>
+              <w:jc w:val="center"/>
+            </w:pPr>
+          </w:p>
+          <w:p>
+            <w:pPr>
+              <w:jc w:val="center"/>
+            </w:pPr>
+          </w:p>
+          <w:p>
+            <w:pPr>
+              <w:jc w:val="center"/>
+            </w:pPr>
+            <w:r>
+              <w:t>{pengelola_barang_nama}</w:t>
+            </w:r>
+          </w:p>
+          <w:p>
+            <w:pPr>
+              <w:jc w:val="center"/>
+            </w:pPr>
+            <w:r>
+              <w:t>{pengelola_barang_nip}</w:t>
+            </w:r>
+          </w:p>
+        </w:tc>
+        <w:tc>
+          <w:tcPr>
+            <w:tcW w:w="4982" w:type="dxa"/>
+          </w:tcPr>
+          <w:p>
+            <w:pPr>
+              <w:jc w:val="center"/>
+            </w:pPr>
+            <w:r>
+              <w:t>Peminjam Barang</w:t>
+            </w:r>
+          </w:p>
+          <w:p>
+            <w:pPr>
+              <w:jc w:val="center"/>
+            </w:pPr>
+          </w:p>
+          <w:p>
+            <w:pPr>
+              <w:jc w:val="center"/>
+            </w:pPr>
+          </w:p>
+          <w:p>
+            <w:pPr>
+              <w:jc w:val="center"/>
+            </w:pPr>
+          </w:p>
+          <w:p>
+            <w:pPr>
+              <w:jc w:val="center"/>
+            </w:pPr>
+          </w:p>
+          <w:p>
+            <w:pPr>
+              <w:jc w:val="center"/>
+            </w:pPr>
+            <w:r>
+              <w:t>{peminjam_peg_nama_lengkap}</w:t>
+            </w:r>
+          </w:p>
+          <w:p>
+            <w:pPr>
+              <w:jc w:val="center"/>
+            </w:pPr>
+            <w:r>
+              <w:t>{peminjam_peg_nip}</w:t>
+            </w:r>
           </w:p>
         </w:tc>
       </w:tr>

</xml_diff>